<commit_message>
Egress doc updates for the get parameters
</commit_message>
<xml_diff>
--- a/documentation/CsvEgress/Egress Profisee REST API to ADLS Gen2 CSV Template Documentation.docx
+++ b/documentation/CsvEgress/Egress Profisee REST API to ADLS Gen2 CSV Template Documentation.docx
@@ -1068,7 +1068,6 @@
         </w:rPr>
         <w:t xml:space="preserve">Authentication type: select </w:t>
       </w:r>
-      <w:proofErr w:type="gramStart"/>
       <w:r>
         <w:rPr>
           <w:rFonts w:ascii="Segoe UI" w:eastAsia="Times New Roman" w:hAnsi="Segoe UI" w:cs="Segoe UI"/>
@@ -1080,7 +1079,6 @@
         </w:rPr>
         <w:t>Anonymous</w:t>
       </w:r>
-      <w:proofErr w:type="gramEnd"/>
     </w:p>
     <w:p>
       <w:pPr>
@@ -1632,7 +1630,6 @@
           <w:szCs w:val="24"/>
         </w:rPr>
       </w:pPr>
-      <w:proofErr w:type="spellStart"/>
       <w:r>
         <w:rPr>
           <w:rFonts w:ascii="Segoe UI" w:eastAsia="Times New Roman" w:hAnsi="Segoe UI" w:cs="Segoe UI"/>
@@ -1642,19 +1639,7 @@
           <w:sz w:val="24"/>
           <w:szCs w:val="24"/>
         </w:rPr>
-        <w:t>EntityName</w:t>
-      </w:r>
-      <w:proofErr w:type="spellEnd"/>
-      <w:r>
-        <w:rPr>
-          <w:rFonts w:ascii="Segoe UI" w:eastAsia="Times New Roman" w:hAnsi="Segoe UI" w:cs="Segoe UI"/>
-          <w:b/>
-          <w:bCs/>
-          <w:color w:val="6A737D"/>
-          <w:sz w:val="24"/>
-          <w:szCs w:val="24"/>
-        </w:rPr>
-        <w:t>:</w:t>
+        <w:t>EntityName:</w:t>
       </w:r>
       <w:r>
         <w:rPr>
@@ -1754,27 +1739,7 @@
           <w:sz w:val="24"/>
           <w:szCs w:val="24"/>
         </w:rPr>
-        <w:t xml:space="preserve"> The output container where you are copying the file to.  This is entered in the pipeline Variables tab. It defaults to “</w:t>
-      </w:r>
-      <w:proofErr w:type="spellStart"/>
-      <w:r>
-        <w:rPr>
-          <w:rFonts w:ascii="Segoe UI" w:eastAsia="Times New Roman" w:hAnsi="Segoe UI" w:cs="Segoe UI"/>
-          <w:color w:val="6A737D"/>
-          <w:sz w:val="24"/>
-          <w:szCs w:val="24"/>
-        </w:rPr>
-        <w:t>profisee</w:t>
-      </w:r>
-      <w:proofErr w:type="spellEnd"/>
-      <w:r>
-        <w:rPr>
-          <w:rFonts w:ascii="Segoe UI" w:eastAsia="Times New Roman" w:hAnsi="Segoe UI" w:cs="Segoe UI"/>
-          <w:color w:val="6A737D"/>
-          <w:sz w:val="24"/>
-          <w:szCs w:val="24"/>
-        </w:rPr>
-        <w:t>-output”.  You can update to another name based on your environment.</w:t>
+        <w:t xml:space="preserve"> The output container where you are copying the file to.  This is entered in the pipeline Variables tab. It defaults to “profisee-output”.  You can update to another name based on your environment.</w:t>
       </w:r>
     </w:p>
     <w:p>
@@ -1855,31 +1820,7 @@
           <w:sz w:val="24"/>
           <w:szCs w:val="24"/>
         </w:rPr>
-        <w:t>x-</w:t>
-      </w:r>
-      <w:proofErr w:type="spellStart"/>
-      <w:r>
-        <w:rPr>
-          <w:rFonts w:ascii="Segoe UI" w:eastAsia="Times New Roman" w:hAnsi="Segoe UI" w:cs="Segoe UI"/>
-          <w:b/>
-          <w:bCs/>
-          <w:color w:val="6A737D"/>
-          <w:sz w:val="24"/>
-          <w:szCs w:val="24"/>
-        </w:rPr>
-        <w:t>api</w:t>
-      </w:r>
-      <w:proofErr w:type="spellEnd"/>
-      <w:r>
-        <w:rPr>
-          <w:rFonts w:ascii="Segoe UI" w:eastAsia="Times New Roman" w:hAnsi="Segoe UI" w:cs="Segoe UI"/>
-          <w:b/>
-          <w:bCs/>
-          <w:color w:val="6A737D"/>
-          <w:sz w:val="24"/>
-          <w:szCs w:val="24"/>
-        </w:rPr>
-        <w:t>-key:</w:t>
+        <w:t>x-api-key:</w:t>
       </w:r>
       <w:r>
         <w:rPr>
@@ -2155,27 +2096,7 @@
           <w:sz w:val="24"/>
           <w:szCs w:val="24"/>
         </w:rPr>
-        <w:t xml:space="preserve">confirm the value of the pipeline parameter for the </w:t>
-      </w:r>
-      <w:proofErr w:type="spellStart"/>
-      <w:r>
-        <w:rPr>
-          <w:rFonts w:ascii="Segoe UI" w:eastAsia="Times New Roman" w:hAnsi="Segoe UI" w:cs="Segoe UI"/>
-          <w:color w:val="24292E"/>
-          <w:sz w:val="24"/>
-          <w:szCs w:val="24"/>
-        </w:rPr>
-        <w:t>EntityName</w:t>
-      </w:r>
-      <w:proofErr w:type="spellEnd"/>
-      <w:r>
-        <w:rPr>
-          <w:rFonts w:ascii="Segoe UI" w:eastAsia="Times New Roman" w:hAnsi="Segoe UI" w:cs="Segoe UI"/>
-          <w:color w:val="24292E"/>
-          <w:sz w:val="24"/>
-          <w:szCs w:val="24"/>
-        </w:rPr>
-        <w:t xml:space="preserve">.  Click </w:t>
+        <w:t xml:space="preserve">confirm the value of the pipeline parameter for the EntityName.  Click </w:t>
       </w:r>
       <w:r>
         <w:rPr>
@@ -2535,127 +2456,16 @@
           <w:sz w:val="24"/>
           <w:szCs w:val="24"/>
         </w:rPr>
-        <w:t xml:space="preserve">t the Include checkboxes for the </w:t>
-      </w:r>
-      <w:proofErr w:type="spellStart"/>
-      <w:r>
-        <w:rPr>
-          <w:rFonts w:ascii="Segoe UI" w:eastAsia="Times New Roman" w:hAnsi="Segoe UI" w:cs="Segoe UI"/>
-          <w:color w:val="24292E"/>
-          <w:sz w:val="24"/>
-          <w:szCs w:val="24"/>
-        </w:rPr>
-        <w:t>pageNbr</w:t>
-      </w:r>
-      <w:proofErr w:type="spellEnd"/>
-      <w:r>
-        <w:rPr>
-          <w:rFonts w:ascii="Segoe UI" w:eastAsia="Times New Roman" w:hAnsi="Segoe UI" w:cs="Segoe UI"/>
-          <w:color w:val="24292E"/>
-          <w:sz w:val="24"/>
-          <w:szCs w:val="24"/>
-        </w:rPr>
-        <w:t xml:space="preserve">, </w:t>
-      </w:r>
-      <w:proofErr w:type="spellStart"/>
-      <w:r>
-        <w:rPr>
-          <w:rFonts w:ascii="Segoe UI" w:eastAsia="Times New Roman" w:hAnsi="Segoe UI" w:cs="Segoe UI"/>
-          <w:color w:val="24292E"/>
-          <w:sz w:val="24"/>
-          <w:szCs w:val="24"/>
-        </w:rPr>
-        <w:t>pageSize</w:t>
-      </w:r>
-      <w:proofErr w:type="spellEnd"/>
-      <w:r>
-        <w:rPr>
-          <w:rFonts w:ascii="Segoe UI" w:eastAsia="Times New Roman" w:hAnsi="Segoe UI" w:cs="Segoe UI"/>
-          <w:color w:val="24292E"/>
-          <w:sz w:val="24"/>
-          <w:szCs w:val="24"/>
-        </w:rPr>
-        <w:t xml:space="preserve">, </w:t>
-      </w:r>
-      <w:proofErr w:type="spellStart"/>
-      <w:r>
-        <w:rPr>
-          <w:rFonts w:ascii="Segoe UI" w:eastAsia="Times New Roman" w:hAnsi="Segoe UI" w:cs="Segoe UI"/>
-          <w:color w:val="24292E"/>
-          <w:sz w:val="24"/>
-          <w:szCs w:val="24"/>
-        </w:rPr>
-        <w:t>resultCount</w:t>
-      </w:r>
-      <w:proofErr w:type="spellEnd"/>
-      <w:r>
-        <w:rPr>
-          <w:rFonts w:ascii="Segoe UI" w:eastAsia="Times New Roman" w:hAnsi="Segoe UI" w:cs="Segoe UI"/>
-          <w:color w:val="24292E"/>
-          <w:sz w:val="24"/>
-          <w:szCs w:val="24"/>
-        </w:rPr>
-        <w:t xml:space="preserve">, </w:t>
-      </w:r>
-      <w:proofErr w:type="spellStart"/>
-      <w:r>
-        <w:rPr>
-          <w:rFonts w:ascii="Segoe UI" w:eastAsia="Times New Roman" w:hAnsi="Segoe UI" w:cs="Segoe UI"/>
-          <w:color w:val="24292E"/>
-          <w:sz w:val="24"/>
-          <w:szCs w:val="24"/>
-        </w:rPr>
-        <w:t>totalPages</w:t>
-      </w:r>
-      <w:proofErr w:type="spellEnd"/>
-      <w:r>
-        <w:rPr>
-          <w:rFonts w:ascii="Segoe UI" w:eastAsia="Times New Roman" w:hAnsi="Segoe UI" w:cs="Segoe UI"/>
-          <w:color w:val="24292E"/>
-          <w:sz w:val="24"/>
-          <w:szCs w:val="24"/>
-        </w:rPr>
-        <w:t xml:space="preserve">, </w:t>
-      </w:r>
-      <w:proofErr w:type="spellStart"/>
-      <w:r>
-        <w:rPr>
-          <w:rFonts w:ascii="Segoe UI" w:eastAsia="Times New Roman" w:hAnsi="Segoe UI" w:cs="Segoe UI"/>
-          <w:color w:val="24292E"/>
-          <w:sz w:val="24"/>
-          <w:szCs w:val="24"/>
-        </w:rPr>
-        <w:t>totalRecords</w:t>
-      </w:r>
-      <w:proofErr w:type="spellEnd"/>
-      <w:r>
-        <w:rPr>
-          <w:rFonts w:ascii="Segoe UI" w:eastAsia="Times New Roman" w:hAnsi="Segoe UI" w:cs="Segoe UI"/>
-          <w:color w:val="24292E"/>
-          <w:sz w:val="24"/>
-          <w:szCs w:val="24"/>
-        </w:rPr>
-        <w:t xml:space="preserve">, and </w:t>
-      </w:r>
-      <w:proofErr w:type="spellStart"/>
-      <w:r>
-        <w:rPr>
-          <w:rFonts w:ascii="Segoe UI" w:eastAsia="Times New Roman" w:hAnsi="Segoe UI" w:cs="Segoe UI"/>
-          <w:color w:val="24292E"/>
-          <w:sz w:val="24"/>
-          <w:szCs w:val="24"/>
-        </w:rPr>
-        <w:t>nextPage</w:t>
-      </w:r>
-      <w:proofErr w:type="spellEnd"/>
-      <w:r>
-        <w:rPr>
-          <w:rFonts w:ascii="Segoe UI" w:eastAsia="Times New Roman" w:hAnsi="Segoe UI" w:cs="Segoe UI"/>
-          <w:color w:val="24292E"/>
-          <w:sz w:val="24"/>
-          <w:szCs w:val="24"/>
-        </w:rPr>
-        <w:t xml:space="preserve"> properties</w:t>
+        <w:t>t the Include checkboxes for the pageNbr, pageSize, resultCount, totalPages, totalRecords</w:t>
+      </w:r>
+      <w:r>
+        <w:rPr>
+          <w:rFonts w:ascii="Segoe UI" w:eastAsia="Times New Roman" w:hAnsi="Segoe UI" w:cs="Segoe UI"/>
+          <w:color w:val="24292E"/>
+          <w:sz w:val="24"/>
+          <w:szCs w:val="24"/>
+        </w:rPr>
+        <w:t>, and nextPage properties</w:t>
       </w:r>
       <w:r>
         <w:rPr>
@@ -3453,25 +3263,14 @@
           <w:szCs w:val="21"/>
         </w:rPr>
       </w:pPr>
-      <w:proofErr w:type="spellStart"/>
-      <w:r>
-        <w:rPr>
-          <w:rFonts w:ascii="Segoe UI" w:hAnsi="Segoe UI" w:cs="Segoe UI"/>
-          <w:color w:val="000000"/>
-          <w:sz w:val="21"/>
-          <w:szCs w:val="21"/>
-        </w:rPr>
-        <w:t>pageSize</w:t>
-      </w:r>
-      <w:proofErr w:type="spellEnd"/>
-      <w:r>
-        <w:rPr>
-          <w:rFonts w:ascii="Segoe UI" w:hAnsi="Segoe UI" w:cs="Segoe UI"/>
-          <w:color w:val="000000"/>
-          <w:sz w:val="21"/>
-          <w:szCs w:val="21"/>
-        </w:rPr>
-        <w:t xml:space="preserve"> - The page size to get.  Defaults to </w:t>
+      <w:r>
+        <w:rPr>
+          <w:rFonts w:ascii="Segoe UI" w:hAnsi="Segoe UI" w:cs="Segoe UI"/>
+          <w:color w:val="000000"/>
+          <w:sz w:val="21"/>
+          <w:szCs w:val="21"/>
+        </w:rPr>
+        <w:t xml:space="preserve">pageSize - The page size to get.  Defaults to </w:t>
       </w:r>
       <w:r>
         <w:rPr>
@@ -3507,6 +3306,7 @@
           <w:szCs w:val="21"/>
         </w:rPr>
       </w:pPr>
+      <w:bookmarkStart w:id="0" w:name="_Hlk61356612"/>
       <w:r>
         <w:rPr>
           <w:rFonts w:ascii="Segoe UI" w:hAnsi="Segoe UI" w:cs="Segoe UI"/>
@@ -3539,56 +3339,122 @@
           <w:sz w:val="21"/>
           <w:szCs w:val="21"/>
         </w:rPr>
-        <w:t xml:space="preserve">&lt;attribute name&gt; &lt;operator&gt; &lt;value&gt;.  </w:t>
-      </w:r>
-      <w:proofErr w:type="gramStart"/>
-      <w:r>
-        <w:rPr>
-          <w:rFonts w:ascii="Segoe UI" w:hAnsi="Segoe UI" w:cs="Segoe UI"/>
-          <w:color w:val="000000"/>
-          <w:sz w:val="21"/>
-          <w:szCs w:val="21"/>
-        </w:rPr>
-        <w:t>E.g.</w:t>
-      </w:r>
-      <w:proofErr w:type="gramEnd"/>
-      <w:r>
-        <w:rPr>
-          <w:rFonts w:ascii="Segoe UI" w:hAnsi="Segoe UI" w:cs="Segoe UI"/>
-          <w:color w:val="000000"/>
-          <w:sz w:val="21"/>
-          <w:szCs w:val="21"/>
-        </w:rPr>
-        <w:t xml:space="preserve"> Color = ‘BLU’</w:t>
-      </w:r>
-      <w:r>
-        <w:rPr>
-          <w:rFonts w:ascii="Segoe UI" w:hAnsi="Segoe UI" w:cs="Segoe UI"/>
-          <w:color w:val="000000"/>
-          <w:sz w:val="21"/>
-          <w:szCs w:val="21"/>
-        </w:rPr>
-        <w:t xml:space="preserve">.  </w:t>
-      </w:r>
-      <w:r>
-        <w:rPr>
-          <w:rFonts w:ascii="Segoe UI" w:hAnsi="Segoe UI" w:cs="Segoe UI"/>
-          <w:b/>
-          <w:bCs/>
-          <w:color w:val="000000"/>
-          <w:sz w:val="21"/>
-          <w:szCs w:val="21"/>
-        </w:rPr>
-        <w:t>NOTE</w:t>
-      </w:r>
-      <w:r>
-        <w:rPr>
-          <w:rFonts w:ascii="Segoe UI" w:hAnsi="Segoe UI" w:cs="Segoe UI"/>
-          <w:color w:val="000000"/>
-          <w:sz w:val="21"/>
-          <w:szCs w:val="21"/>
-        </w:rPr>
-        <w:t>: This syntax will be changing slightly in the GA release.</w:t>
+        <w:t>[</w:t>
+      </w:r>
+      <w:r>
+        <w:rPr>
+          <w:rFonts w:ascii="Segoe UI" w:hAnsi="Segoe UI" w:cs="Segoe UI"/>
+          <w:color w:val="000000"/>
+          <w:sz w:val="21"/>
+          <w:szCs w:val="21"/>
+        </w:rPr>
+        <w:t>&lt;attribute name&gt;</w:t>
+      </w:r>
+      <w:r>
+        <w:rPr>
+          <w:rFonts w:ascii="Segoe UI" w:hAnsi="Segoe UI" w:cs="Segoe UI"/>
+          <w:color w:val="000000"/>
+          <w:sz w:val="21"/>
+          <w:szCs w:val="21"/>
+        </w:rPr>
+        <w:t>]</w:t>
+      </w:r>
+      <w:r>
+        <w:rPr>
+          <w:rFonts w:ascii="Segoe UI" w:hAnsi="Segoe UI" w:cs="Segoe UI"/>
+          <w:color w:val="000000"/>
+          <w:sz w:val="21"/>
+          <w:szCs w:val="21"/>
+        </w:rPr>
+        <w:t xml:space="preserve"> &lt;operator&gt; &lt;value&gt;.  </w:t>
+      </w:r>
+    </w:p>
+    <w:p>
+      <w:pPr>
+        <w:numPr>
+          <w:ilvl w:val="2"/>
+          <w:numId w:val="5"/>
+        </w:numPr>
+        <w:shd w:val="clear" w:color="auto" w:fill="FFFFFF"/>
+        <w:spacing w:before="100" w:beforeAutospacing="1" w:after="100" w:afterAutospacing="1" w:line="240" w:lineRule="auto"/>
+        <w:rPr>
+          <w:rFonts w:ascii="Segoe UI" w:hAnsi="Segoe UI" w:cs="Segoe UI"/>
+          <w:color w:val="000000"/>
+          <w:sz w:val="21"/>
+          <w:szCs w:val="21"/>
+        </w:rPr>
+      </w:pPr>
+      <w:r>
+        <w:rPr>
+          <w:rFonts w:ascii="Segoe UI" w:hAnsi="Segoe UI" w:cs="Segoe UI"/>
+          <w:color w:val="000000"/>
+          <w:sz w:val="21"/>
+          <w:szCs w:val="21"/>
+        </w:rPr>
+        <w:t xml:space="preserve">Example: </w:t>
+      </w:r>
+      <w:r>
+        <w:rPr>
+          <w:rFonts w:ascii="Helvetica" w:hAnsi="Helvetica" w:cs="Segoe UI"/>
+          <w:color w:val="505050"/>
+          <w:sz w:val="18"/>
+          <w:szCs w:val="18"/>
+        </w:rPr>
+        <w:t>[</w:t>
+      </w:r>
+      <w:r>
+        <w:rPr>
+          <w:rFonts w:ascii="Helvetica" w:hAnsi="Helvetica" w:cs="Segoe UI"/>
+          <w:color w:val="505050"/>
+          <w:sz w:val="18"/>
+          <w:szCs w:val="18"/>
+        </w:rPr>
+        <w:t>Color</w:t>
+      </w:r>
+      <w:r>
+        <w:rPr>
+          <w:rFonts w:ascii="Helvetica" w:hAnsi="Helvetica" w:cs="Segoe UI"/>
+          <w:color w:val="505050"/>
+          <w:sz w:val="18"/>
+          <w:szCs w:val="18"/>
+        </w:rPr>
+        <w:t>]</w:t>
+      </w:r>
+      <w:r>
+        <w:rPr>
+          <w:rFonts w:ascii="Helvetica" w:hAnsi="Helvetica" w:cs="Segoe UI"/>
+          <w:color w:val="505050"/>
+          <w:sz w:val="18"/>
+          <w:szCs w:val="18"/>
+        </w:rPr>
+        <w:t xml:space="preserve"> </w:t>
+      </w:r>
+      <w:r>
+        <w:rPr>
+          <w:rFonts w:ascii="Helvetica" w:hAnsi="Helvetica" w:cs="Segoe UI"/>
+          <w:color w:val="505050"/>
+          <w:sz w:val="18"/>
+          <w:szCs w:val="18"/>
+        </w:rPr>
+        <w:t>eq</w:t>
+      </w:r>
+      <w:r>
+        <w:rPr>
+          <w:rFonts w:ascii="Helvetica" w:hAnsi="Helvetica" w:cs="Segoe UI"/>
+          <w:color w:val="505050"/>
+          <w:sz w:val="18"/>
+          <w:szCs w:val="18"/>
+        </w:rPr>
+        <w:t xml:space="preserve"> ‘BLU’</w:t>
+      </w:r>
+      <w:r>
+        <w:rPr>
+          <w:rFonts w:ascii="Segoe UI" w:hAnsi="Segoe UI" w:cs="Segoe UI"/>
+          <w:color w:val="000000"/>
+          <w:sz w:val="21"/>
+          <w:szCs w:val="21"/>
+        </w:rPr>
+        <w:t xml:space="preserve">. </w:t>
       </w:r>
     </w:p>
     <w:p>
@@ -3613,7 +3479,68 @@
           <w:sz w:val="21"/>
           <w:szCs w:val="21"/>
         </w:rPr>
-        <w:t>You can group attributes together using parenthesis and ANDs and ORs.</w:t>
+        <w:t xml:space="preserve">The </w:t>
+      </w:r>
+      <w:r>
+        <w:rPr>
+          <w:rFonts w:ascii="Segoe UI" w:hAnsi="Segoe UI" w:cs="Segoe UI"/>
+          <w:color w:val="000000"/>
+          <w:sz w:val="21"/>
+          <w:szCs w:val="21"/>
+        </w:rPr>
+        <w:t>filter</w:t>
+      </w:r>
+      <w:r>
+        <w:rPr>
+          <w:rFonts w:ascii="Segoe UI" w:hAnsi="Segoe UI" w:cs="Segoe UI"/>
+          <w:color w:val="000000"/>
+          <w:sz w:val="21"/>
+          <w:szCs w:val="21"/>
+        </w:rPr>
+        <w:t xml:space="preserve"> can include multi-level attributes (MLAs). </w:t>
+      </w:r>
+    </w:p>
+    <w:p>
+      <w:pPr>
+        <w:numPr>
+          <w:ilvl w:val="2"/>
+          <w:numId w:val="5"/>
+        </w:numPr>
+        <w:shd w:val="clear" w:color="auto" w:fill="FFFFFF"/>
+        <w:spacing w:before="100" w:beforeAutospacing="1" w:after="100" w:afterAutospacing="1" w:line="240" w:lineRule="auto"/>
+        <w:rPr>
+          <w:rFonts w:ascii="Segoe UI" w:hAnsi="Segoe UI" w:cs="Segoe UI"/>
+          <w:color w:val="000000"/>
+          <w:sz w:val="21"/>
+          <w:szCs w:val="21"/>
+        </w:rPr>
+      </w:pPr>
+      <w:r>
+        <w:rPr>
+          <w:rFonts w:ascii="Segoe UI" w:hAnsi="Segoe UI" w:cs="Segoe UI"/>
+          <w:color w:val="000000"/>
+          <w:sz w:val="21"/>
+          <w:szCs w:val="21"/>
+        </w:rPr>
+        <w:t xml:space="preserve">Example: </w:t>
+      </w:r>
+      <w:r>
+        <w:rPr>
+          <w:rFonts w:ascii="Helvetica" w:hAnsi="Helvetica" w:cs="Segoe UI"/>
+          <w:color w:val="505050"/>
+          <w:sz w:val="18"/>
+          <w:szCs w:val="18"/>
+        </w:rPr>
+        <w:t>[ProductSubCategory]/[ProductCategory] eq '1'</w:t>
+      </w:r>
+      <w:r>
+        <w:rPr>
+          <w:rFonts w:ascii="Segoe UI" w:hAnsi="Segoe UI" w:cs="Segoe UI"/>
+          <w:color w:val="000000"/>
+          <w:sz w:val="21"/>
+          <w:szCs w:val="21"/>
+        </w:rPr>
+        <w:t xml:space="preserve">. </w:t>
       </w:r>
     </w:p>
     <w:p>
@@ -3638,27 +3565,50 @@
           <w:sz w:val="21"/>
           <w:szCs w:val="21"/>
         </w:rPr>
-        <w:t xml:space="preserve">You can also filter on </w:t>
-      </w:r>
-      <w:proofErr w:type="spellStart"/>
-      <w:r>
-        <w:rPr>
-          <w:rFonts w:ascii="Segoe UI" w:hAnsi="Segoe UI" w:cs="Segoe UI"/>
-          <w:color w:val="000000"/>
-          <w:sz w:val="21"/>
-          <w:szCs w:val="21"/>
-        </w:rPr>
-        <w:t>AuditInfo</w:t>
-      </w:r>
-      <w:proofErr w:type="spellEnd"/>
-      <w:r>
-        <w:rPr>
-          <w:rFonts w:ascii="Segoe UI" w:hAnsi="Segoe UI" w:cs="Segoe UI"/>
-          <w:color w:val="000000"/>
-          <w:sz w:val="21"/>
-          <w:szCs w:val="21"/>
-        </w:rPr>
-        <w:t xml:space="preserve"> columns.  Use the following </w:t>
+        <w:t>You can group attributes together using parenthesis and ANDs and ORs.</w:t>
+      </w:r>
+    </w:p>
+    <w:p>
+      <w:pPr>
+        <w:numPr>
+          <w:ilvl w:val="1"/>
+          <w:numId w:val="5"/>
+        </w:numPr>
+        <w:shd w:val="clear" w:color="auto" w:fill="FFFFFF"/>
+        <w:spacing w:before="100" w:beforeAutospacing="1" w:after="100" w:afterAutospacing="1" w:line="240" w:lineRule="auto"/>
+        <w:rPr>
+          <w:rFonts w:ascii="Segoe UI" w:hAnsi="Segoe UI" w:cs="Segoe UI"/>
+          <w:color w:val="000000"/>
+          <w:sz w:val="21"/>
+          <w:szCs w:val="21"/>
+        </w:rPr>
+      </w:pPr>
+      <w:r>
+        <w:rPr>
+          <w:rFonts w:ascii="Segoe UI" w:hAnsi="Segoe UI" w:cs="Segoe UI"/>
+          <w:color w:val="000000"/>
+          <w:sz w:val="21"/>
+          <w:szCs w:val="21"/>
+        </w:rPr>
+        <w:t>You can also filter on Audit</w:t>
+      </w:r>
+      <w:r>
+        <w:rPr>
+          <w:rFonts w:ascii="Segoe UI" w:hAnsi="Segoe UI" w:cs="Segoe UI"/>
+          <w:color w:val="000000"/>
+          <w:sz w:val="21"/>
+          <w:szCs w:val="21"/>
+        </w:rPr>
+        <w:t xml:space="preserve"> </w:t>
+      </w:r>
+      <w:r>
+        <w:rPr>
+          <w:rFonts w:ascii="Segoe UI" w:hAnsi="Segoe UI" w:cs="Segoe UI"/>
+          <w:color w:val="000000"/>
+          <w:sz w:val="21"/>
+          <w:szCs w:val="21"/>
+        </w:rPr>
+        <w:t xml:space="preserve">Info columns.  Use the following </w:t>
       </w:r>
       <w:r>
         <w:rPr>
@@ -3703,25 +3653,14 @@
         </w:rPr>
         <w:t xml:space="preserve">created </w:t>
       </w:r>
-      <w:proofErr w:type="gramStart"/>
-      <w:r>
-        <w:rPr>
-          <w:rFonts w:ascii="Segoe UI" w:hAnsi="Segoe UI" w:cs="Segoe UI"/>
-          <w:color w:val="000000"/>
-          <w:sz w:val="21"/>
-          <w:szCs w:val="21"/>
-        </w:rPr>
-        <w:t>On</w:t>
-      </w:r>
-      <w:proofErr w:type="gramEnd"/>
-      <w:r>
-        <w:rPr>
-          <w:rFonts w:ascii="Segoe UI" w:hAnsi="Segoe UI" w:cs="Segoe UI"/>
-          <w:color w:val="000000"/>
-          <w:sz w:val="21"/>
-          <w:szCs w:val="21"/>
-        </w:rPr>
-        <w:t xml:space="preserve"> (datetime) - datetime the record was created, in UTC</w:t>
+      <w:r>
+        <w:rPr>
+          <w:rFonts w:ascii="Segoe UI" w:hAnsi="Segoe UI" w:cs="Segoe UI"/>
+          <w:color w:val="000000"/>
+          <w:sz w:val="21"/>
+          <w:szCs w:val="21"/>
+        </w:rPr>
+        <w:t>On (datetime) - datetime the record was created, in UTC</w:t>
       </w:r>
     </w:p>
     <w:p>
@@ -3748,25 +3687,14 @@
         </w:rPr>
         <w:t xml:space="preserve">created </w:t>
       </w:r>
-      <w:proofErr w:type="gramStart"/>
-      <w:r>
-        <w:rPr>
-          <w:rFonts w:ascii="Segoe UI" w:hAnsi="Segoe UI" w:cs="Segoe UI"/>
-          <w:color w:val="000000"/>
-          <w:sz w:val="21"/>
-          <w:szCs w:val="21"/>
-        </w:rPr>
-        <w:t>By</w:t>
-      </w:r>
-      <w:proofErr w:type="gramEnd"/>
-      <w:r>
-        <w:rPr>
-          <w:rFonts w:ascii="Segoe UI" w:hAnsi="Segoe UI" w:cs="Segoe UI"/>
-          <w:color w:val="000000"/>
-          <w:sz w:val="21"/>
-          <w:szCs w:val="21"/>
-        </w:rPr>
-        <w:t xml:space="preserve"> (string) - user that created the record</w:t>
+      <w:r>
+        <w:rPr>
+          <w:rFonts w:ascii="Segoe UI" w:hAnsi="Segoe UI" w:cs="Segoe UI"/>
+          <w:color w:val="000000"/>
+          <w:sz w:val="21"/>
+          <w:szCs w:val="21"/>
+        </w:rPr>
+        <w:t>By (string) - user that created the record</w:t>
       </w:r>
     </w:p>
     <w:p>
@@ -3793,25 +3721,14 @@
         </w:rPr>
         <w:t xml:space="preserve">changed </w:t>
       </w:r>
-      <w:proofErr w:type="gramStart"/>
-      <w:r>
-        <w:rPr>
-          <w:rFonts w:ascii="Segoe UI" w:hAnsi="Segoe UI" w:cs="Segoe UI"/>
-          <w:color w:val="000000"/>
-          <w:sz w:val="21"/>
-          <w:szCs w:val="21"/>
-        </w:rPr>
-        <w:t>On</w:t>
-      </w:r>
-      <w:proofErr w:type="gramEnd"/>
-      <w:r>
-        <w:rPr>
-          <w:rFonts w:ascii="Segoe UI" w:hAnsi="Segoe UI" w:cs="Segoe UI"/>
-          <w:color w:val="000000"/>
-          <w:sz w:val="21"/>
-          <w:szCs w:val="21"/>
-        </w:rPr>
-        <w:t xml:space="preserve"> (datetime)) - datetime the record was last changed, in UTC</w:t>
+      <w:r>
+        <w:rPr>
+          <w:rFonts w:ascii="Segoe UI" w:hAnsi="Segoe UI" w:cs="Segoe UI"/>
+          <w:color w:val="000000"/>
+          <w:sz w:val="21"/>
+          <w:szCs w:val="21"/>
+        </w:rPr>
+        <w:t>On (datetime)) - datetime the record was last changed, in UTC</w:t>
       </w:r>
     </w:p>
     <w:p>
@@ -3838,25 +3755,14 @@
         </w:rPr>
         <w:t xml:space="preserve">changed </w:t>
       </w:r>
-      <w:proofErr w:type="gramStart"/>
-      <w:r>
-        <w:rPr>
-          <w:rFonts w:ascii="Segoe UI" w:hAnsi="Segoe UI" w:cs="Segoe UI"/>
-          <w:color w:val="000000"/>
-          <w:sz w:val="21"/>
-          <w:szCs w:val="21"/>
-        </w:rPr>
-        <w:t>By</w:t>
-      </w:r>
-      <w:proofErr w:type="gramEnd"/>
-      <w:r>
-        <w:rPr>
-          <w:rFonts w:ascii="Segoe UI" w:hAnsi="Segoe UI" w:cs="Segoe UI"/>
-          <w:color w:val="000000"/>
-          <w:sz w:val="21"/>
-          <w:szCs w:val="21"/>
-        </w:rPr>
-        <w:t xml:space="preserve"> (string) - user that last changed the record</w:t>
+      <w:r>
+        <w:rPr>
+          <w:rFonts w:ascii="Segoe UI" w:hAnsi="Segoe UI" w:cs="Segoe UI"/>
+          <w:color w:val="000000"/>
+          <w:sz w:val="21"/>
+          <w:szCs w:val="21"/>
+        </w:rPr>
+        <w:t>By (string) - user that last changed the record</w:t>
       </w:r>
     </w:p>
     <w:p>
@@ -3899,7 +3805,61 @@
           <w:sz w:val="21"/>
           <w:szCs w:val="21"/>
         </w:rPr>
-        <w:t>attribute names to return.  Can include MLAs with dot notation.</w:t>
+        <w:t xml:space="preserve">attribute names to return.  </w:t>
+      </w:r>
+      <w:r>
+        <w:rPr>
+          <w:rFonts w:ascii="Segoe UI" w:hAnsi="Segoe UI" w:cs="Segoe UI"/>
+          <w:color w:val="000000"/>
+          <w:sz w:val="21"/>
+          <w:szCs w:val="21"/>
+        </w:rPr>
+        <w:t>The list c</w:t>
+      </w:r>
+      <w:r>
+        <w:rPr>
+          <w:rFonts w:ascii="Segoe UI" w:hAnsi="Segoe UI" w:cs="Segoe UI"/>
+          <w:color w:val="000000"/>
+          <w:sz w:val="21"/>
+          <w:szCs w:val="21"/>
+        </w:rPr>
+        <w:t xml:space="preserve">an include </w:t>
+      </w:r>
+      <w:r>
+        <w:rPr>
+          <w:rFonts w:ascii="Segoe UI" w:hAnsi="Segoe UI" w:cs="Segoe UI"/>
+          <w:color w:val="000000"/>
+          <w:sz w:val="21"/>
+          <w:szCs w:val="21"/>
+        </w:rPr>
+        <w:t>multi-level attributes (</w:t>
+      </w:r>
+      <w:r>
+        <w:rPr>
+          <w:rFonts w:ascii="Segoe UI" w:hAnsi="Segoe UI" w:cs="Segoe UI"/>
+          <w:color w:val="000000"/>
+          <w:sz w:val="21"/>
+          <w:szCs w:val="21"/>
+        </w:rPr>
+        <w:t>MLAs</w:t>
+      </w:r>
+      <w:r>
+        <w:rPr>
+          <w:rFonts w:ascii="Segoe UI" w:hAnsi="Segoe UI" w:cs="Segoe UI"/>
+          <w:color w:val="000000"/>
+          <w:sz w:val="21"/>
+          <w:szCs w:val="21"/>
+        </w:rPr>
+        <w:t>)</w:t>
+      </w:r>
+      <w:r>
+        <w:rPr>
+          <w:rFonts w:ascii="Segoe UI" w:hAnsi="Segoe UI" w:cs="Segoe UI"/>
+          <w:color w:val="000000"/>
+          <w:sz w:val="21"/>
+          <w:szCs w:val="21"/>
+        </w:rPr>
+        <w:t>.</w:t>
       </w:r>
       <w:r>
         <w:rPr>
@@ -3962,19 +3922,53 @@
           <w:sz w:val="21"/>
           <w:szCs w:val="21"/>
         </w:rPr>
-        <w:t xml:space="preserve">Multi-level attributes are supported, using the dot notation format to designate the MLA </w:t>
-      </w:r>
-      <w:proofErr w:type="gramStart"/>
-      <w:r>
-        <w:rPr>
-          <w:rFonts w:ascii="Segoe UI" w:hAnsi="Segoe UI" w:cs="Segoe UI"/>
-          <w:color w:val="000000"/>
-          <w:sz w:val="21"/>
-          <w:szCs w:val="21"/>
-        </w:rPr>
-        <w:t>path</w:t>
-      </w:r>
-      <w:proofErr w:type="gramEnd"/>
+        <w:t xml:space="preserve">MLAs </w:t>
+      </w:r>
+      <w:r>
+        <w:rPr>
+          <w:rFonts w:ascii="Segoe UI" w:hAnsi="Segoe UI" w:cs="Segoe UI"/>
+          <w:color w:val="000000"/>
+          <w:sz w:val="21"/>
+          <w:szCs w:val="21"/>
+        </w:rPr>
+        <w:t xml:space="preserve">are supported, using the </w:t>
+      </w:r>
+      <w:r>
+        <w:rPr>
+          <w:rFonts w:ascii="Segoe UI" w:hAnsi="Segoe UI" w:cs="Segoe UI"/>
+          <w:color w:val="000000"/>
+          <w:sz w:val="21"/>
+          <w:szCs w:val="21"/>
+        </w:rPr>
+        <w:t>‘/’</w:t>
+      </w:r>
+      <w:r>
+        <w:rPr>
+          <w:rFonts w:ascii="Segoe UI" w:hAnsi="Segoe UI" w:cs="Segoe UI"/>
+          <w:color w:val="000000"/>
+          <w:sz w:val="21"/>
+          <w:szCs w:val="21"/>
+        </w:rPr>
+        <w:t xml:space="preserve"> to </w:t>
+      </w:r>
+      <w:r>
+        <w:rPr>
+          <w:rFonts w:ascii="Segoe UI" w:hAnsi="Segoe UI" w:cs="Segoe UI"/>
+          <w:color w:val="000000"/>
+          <w:sz w:val="21"/>
+          <w:szCs w:val="21"/>
+        </w:rPr>
+        <w:t>separate each part of the</w:t>
+      </w:r>
+      <w:r>
+        <w:rPr>
+          <w:rFonts w:ascii="Segoe UI" w:hAnsi="Segoe UI" w:cs="Segoe UI"/>
+          <w:color w:val="000000"/>
+          <w:sz w:val="21"/>
+          <w:szCs w:val="21"/>
+        </w:rPr>
+        <w:t xml:space="preserve"> MLA path</w:t>
+      </w:r>
     </w:p>
     <w:p>
       <w:pPr>
@@ -4000,7 +3994,15 @@
         </w:rPr>
         <w:t>Example: </w:t>
       </w:r>
-      <w:proofErr w:type="gramStart"/>
+      <w:r>
+        <w:rPr>
+          <w:rFonts w:ascii="Segoe UI" w:hAnsi="Segoe UI" w:cs="Segoe UI"/>
+          <w:color w:val="000000"/>
+          <w:sz w:val="21"/>
+          <w:szCs w:val="21"/>
+        </w:rPr>
+        <w:t>[</w:t>
+      </w:r>
       <w:r>
         <w:rPr>
           <w:rFonts w:ascii="Helvetica" w:hAnsi="Helvetica" w:cs="Segoe UI"/>
@@ -4008,9 +4010,8 @@
           <w:sz w:val="18"/>
           <w:szCs w:val="18"/>
         </w:rPr>
-        <w:t>Color,Class</w:t>
-      </w:r>
-      <w:proofErr w:type="gramEnd"/>
+        <w:t>Color</w:t>
+      </w:r>
       <w:r>
         <w:rPr>
           <w:rFonts w:ascii="Helvetica" w:hAnsi="Helvetica" w:cs="Segoe UI"/>
@@ -4018,7 +4019,259 @@
           <w:sz w:val="18"/>
           <w:szCs w:val="18"/>
         </w:rPr>
-        <w:t>,ProductSubCategory,SellStartDate,SellEndDate,Weight,ProductSubCategory.ProductCategory.ProductGroup</w:t>
+        <w:t>]</w:t>
+      </w:r>
+      <w:r>
+        <w:rPr>
+          <w:rFonts w:ascii="Helvetica" w:hAnsi="Helvetica" w:cs="Segoe UI"/>
+          <w:color w:val="505050"/>
+          <w:sz w:val="18"/>
+          <w:szCs w:val="18"/>
+        </w:rPr>
+        <w:t>,</w:t>
+      </w:r>
+      <w:r>
+        <w:rPr>
+          <w:rFonts w:ascii="Helvetica" w:hAnsi="Helvetica" w:cs="Segoe UI"/>
+          <w:color w:val="505050"/>
+          <w:sz w:val="18"/>
+          <w:szCs w:val="18"/>
+        </w:rPr>
+        <w:t>[</w:t>
+      </w:r>
+      <w:r>
+        <w:rPr>
+          <w:rFonts w:ascii="Helvetica" w:hAnsi="Helvetica" w:cs="Segoe UI"/>
+          <w:color w:val="505050"/>
+          <w:sz w:val="18"/>
+          <w:szCs w:val="18"/>
+        </w:rPr>
+        <w:t>Class</w:t>
+      </w:r>
+      <w:r>
+        <w:rPr>
+          <w:rFonts w:ascii="Helvetica" w:hAnsi="Helvetica" w:cs="Segoe UI"/>
+          <w:color w:val="505050"/>
+          <w:sz w:val="18"/>
+          <w:szCs w:val="18"/>
+        </w:rPr>
+        <w:t>]</w:t>
+      </w:r>
+      <w:r>
+        <w:rPr>
+          <w:rFonts w:ascii="Helvetica" w:hAnsi="Helvetica" w:cs="Segoe UI"/>
+          <w:color w:val="505050"/>
+          <w:sz w:val="18"/>
+          <w:szCs w:val="18"/>
+        </w:rPr>
+        <w:t>,</w:t>
+      </w:r>
+      <w:r>
+        <w:rPr>
+          <w:rFonts w:ascii="Helvetica" w:hAnsi="Helvetica" w:cs="Segoe UI"/>
+          <w:color w:val="505050"/>
+          <w:sz w:val="18"/>
+          <w:szCs w:val="18"/>
+        </w:rPr>
+        <w:t>[</w:t>
+      </w:r>
+      <w:r>
+        <w:rPr>
+          <w:rFonts w:ascii="Helvetica" w:hAnsi="Helvetica" w:cs="Segoe UI"/>
+          <w:color w:val="505050"/>
+          <w:sz w:val="18"/>
+          <w:szCs w:val="18"/>
+        </w:rPr>
+        <w:t>ProductSubCategory</w:t>
+      </w:r>
+      <w:r>
+        <w:rPr>
+          <w:rFonts w:ascii="Helvetica" w:hAnsi="Helvetica" w:cs="Segoe UI"/>
+          <w:color w:val="505050"/>
+          <w:sz w:val="18"/>
+          <w:szCs w:val="18"/>
+        </w:rPr>
+        <w:t>]</w:t>
+      </w:r>
+      <w:r>
+        <w:rPr>
+          <w:rFonts w:ascii="Helvetica" w:hAnsi="Helvetica" w:cs="Segoe UI"/>
+          <w:color w:val="505050"/>
+          <w:sz w:val="18"/>
+          <w:szCs w:val="18"/>
+        </w:rPr>
+        <w:t>,</w:t>
+      </w:r>
+      <w:r>
+        <w:rPr>
+          <w:rFonts w:ascii="Helvetica" w:hAnsi="Helvetica" w:cs="Segoe UI"/>
+          <w:color w:val="505050"/>
+          <w:sz w:val="18"/>
+          <w:szCs w:val="18"/>
+        </w:rPr>
+        <w:t>[</w:t>
+      </w:r>
+      <w:r>
+        <w:rPr>
+          <w:rFonts w:ascii="Helvetica" w:hAnsi="Helvetica" w:cs="Segoe UI"/>
+          <w:color w:val="505050"/>
+          <w:sz w:val="18"/>
+          <w:szCs w:val="18"/>
+        </w:rPr>
+        <w:t>SellStartDate</w:t>
+      </w:r>
+      <w:r>
+        <w:rPr>
+          <w:rFonts w:ascii="Helvetica" w:hAnsi="Helvetica" w:cs="Segoe UI"/>
+          <w:color w:val="505050"/>
+          <w:sz w:val="18"/>
+          <w:szCs w:val="18"/>
+        </w:rPr>
+        <w:t>]</w:t>
+      </w:r>
+      <w:r>
+        <w:rPr>
+          <w:rFonts w:ascii="Helvetica" w:hAnsi="Helvetica" w:cs="Segoe UI"/>
+          <w:color w:val="505050"/>
+          <w:sz w:val="18"/>
+          <w:szCs w:val="18"/>
+        </w:rPr>
+        <w:t>,</w:t>
+      </w:r>
+      <w:r>
+        <w:rPr>
+          <w:rFonts w:ascii="Helvetica" w:hAnsi="Helvetica" w:cs="Segoe UI"/>
+          <w:color w:val="505050"/>
+          <w:sz w:val="18"/>
+          <w:szCs w:val="18"/>
+        </w:rPr>
+        <w:t>[</w:t>
+      </w:r>
+      <w:r>
+        <w:rPr>
+          <w:rFonts w:ascii="Helvetica" w:hAnsi="Helvetica" w:cs="Segoe UI"/>
+          <w:color w:val="505050"/>
+          <w:sz w:val="18"/>
+          <w:szCs w:val="18"/>
+        </w:rPr>
+        <w:t>SellEndDate</w:t>
+      </w:r>
+      <w:r>
+        <w:rPr>
+          <w:rFonts w:ascii="Helvetica" w:hAnsi="Helvetica" w:cs="Segoe UI"/>
+          <w:color w:val="505050"/>
+          <w:sz w:val="18"/>
+          <w:szCs w:val="18"/>
+        </w:rPr>
+        <w:t>]</w:t>
+      </w:r>
+      <w:r>
+        <w:rPr>
+          <w:rFonts w:ascii="Helvetica" w:hAnsi="Helvetica" w:cs="Segoe UI"/>
+          <w:color w:val="505050"/>
+          <w:sz w:val="18"/>
+          <w:szCs w:val="18"/>
+        </w:rPr>
+        <w:t>,</w:t>
+      </w:r>
+      <w:r>
+        <w:rPr>
+          <w:rFonts w:ascii="Helvetica" w:hAnsi="Helvetica" w:cs="Segoe UI"/>
+          <w:color w:val="505050"/>
+          <w:sz w:val="18"/>
+          <w:szCs w:val="18"/>
+        </w:rPr>
+        <w:t>[</w:t>
+      </w:r>
+      <w:r>
+        <w:rPr>
+          <w:rFonts w:ascii="Helvetica" w:hAnsi="Helvetica" w:cs="Segoe UI"/>
+          <w:color w:val="505050"/>
+          <w:sz w:val="18"/>
+          <w:szCs w:val="18"/>
+        </w:rPr>
+        <w:t>Weight</w:t>
+      </w:r>
+      <w:r>
+        <w:rPr>
+          <w:rFonts w:ascii="Helvetica" w:hAnsi="Helvetica" w:cs="Segoe UI"/>
+          <w:color w:val="505050"/>
+          <w:sz w:val="18"/>
+          <w:szCs w:val="18"/>
+        </w:rPr>
+        <w:t>]</w:t>
+      </w:r>
+      <w:r>
+        <w:rPr>
+          <w:rFonts w:ascii="Helvetica" w:hAnsi="Helvetica" w:cs="Segoe UI"/>
+          <w:color w:val="505050"/>
+          <w:sz w:val="18"/>
+          <w:szCs w:val="18"/>
+        </w:rPr>
+        <w:t>,</w:t>
+      </w:r>
+      <w:r>
+        <w:rPr>
+          <w:rFonts w:ascii="Helvetica" w:hAnsi="Helvetica" w:cs="Segoe UI"/>
+          <w:color w:val="505050"/>
+          <w:sz w:val="18"/>
+          <w:szCs w:val="18"/>
+        </w:rPr>
+        <w:t>[</w:t>
+      </w:r>
+      <w:r>
+        <w:rPr>
+          <w:rFonts w:ascii="Helvetica" w:hAnsi="Helvetica" w:cs="Segoe UI"/>
+          <w:color w:val="505050"/>
+          <w:sz w:val="18"/>
+          <w:szCs w:val="18"/>
+        </w:rPr>
+        <w:t>ProductSubCategory</w:t>
+      </w:r>
+      <w:r>
+        <w:rPr>
+          <w:rFonts w:ascii="Helvetica" w:hAnsi="Helvetica" w:cs="Segoe UI"/>
+          <w:color w:val="505050"/>
+          <w:sz w:val="18"/>
+          <w:szCs w:val="18"/>
+        </w:rPr>
+        <w:t>]/[</w:t>
+      </w:r>
+      <w:r>
+        <w:rPr>
+          <w:rFonts w:ascii="Helvetica" w:hAnsi="Helvetica" w:cs="Segoe UI"/>
+          <w:color w:val="505050"/>
+          <w:sz w:val="18"/>
+          <w:szCs w:val="18"/>
+        </w:rPr>
+        <w:t>ProductCategory</w:t>
+      </w:r>
+      <w:r>
+        <w:rPr>
+          <w:rFonts w:ascii="Helvetica" w:hAnsi="Helvetica" w:cs="Segoe UI"/>
+          <w:color w:val="505050"/>
+          <w:sz w:val="18"/>
+          <w:szCs w:val="18"/>
+        </w:rPr>
+        <w:t>]/[</w:t>
+      </w:r>
+      <w:r>
+        <w:rPr>
+          <w:rFonts w:ascii="Helvetica" w:hAnsi="Helvetica" w:cs="Segoe UI"/>
+          <w:color w:val="505050"/>
+          <w:sz w:val="18"/>
+          <w:szCs w:val="18"/>
+        </w:rPr>
+        <w:t>ProductGroup</w:t>
+      </w:r>
+      <w:r>
+        <w:rPr>
+          <w:rFonts w:ascii="Helvetica" w:hAnsi="Helvetica" w:cs="Segoe UI"/>
+          <w:color w:val="505050"/>
+          <w:sz w:val="18"/>
+          <w:szCs w:val="18"/>
+        </w:rPr>
+        <w:t>]</w:t>
       </w:r>
     </w:p>
     <w:p>
@@ -4036,25 +4289,14 @@
           <w:szCs w:val="21"/>
         </w:rPr>
       </w:pPr>
-      <w:proofErr w:type="spellStart"/>
-      <w:r>
-        <w:rPr>
-          <w:rFonts w:ascii="Segoe UI" w:hAnsi="Segoe UI" w:cs="Segoe UI"/>
-          <w:color w:val="000000"/>
-          <w:sz w:val="21"/>
-          <w:szCs w:val="21"/>
-        </w:rPr>
-        <w:t>orderBy</w:t>
-      </w:r>
-      <w:proofErr w:type="spellEnd"/>
-      <w:r>
-        <w:rPr>
-          <w:rFonts w:ascii="Segoe UI" w:hAnsi="Segoe UI" w:cs="Segoe UI"/>
-          <w:color w:val="000000"/>
-          <w:sz w:val="21"/>
-          <w:szCs w:val="21"/>
-        </w:rPr>
-        <w:t xml:space="preserve"> - A comma separated list of</w:t>
+      <w:r>
+        <w:rPr>
+          <w:rFonts w:ascii="Segoe UI" w:hAnsi="Segoe UI" w:cs="Segoe UI"/>
+          <w:color w:val="000000"/>
+          <w:sz w:val="21"/>
+          <w:szCs w:val="21"/>
+        </w:rPr>
+        <w:t>orderBy - A comma separated list of</w:t>
       </w:r>
       <w:r>
         <w:rPr>
@@ -4090,19 +4332,8 @@
           <w:sz w:val="21"/>
           <w:szCs w:val="21"/>
         </w:rPr>
-        <w:t xml:space="preserve"> and direction to order the </w:t>
-      </w:r>
-      <w:proofErr w:type="gramStart"/>
-      <w:r>
-        <w:rPr>
-          <w:rFonts w:ascii="Segoe UI" w:hAnsi="Segoe UI" w:cs="Segoe UI"/>
-          <w:color w:val="000000"/>
-          <w:sz w:val="21"/>
-          <w:szCs w:val="21"/>
-        </w:rPr>
-        <w:t>response</w:t>
-      </w:r>
-      <w:proofErr w:type="gramEnd"/>
+        <w:t xml:space="preserve"> and direction to order the response</w:t>
+      </w:r>
     </w:p>
     <w:p>
       <w:pPr>
@@ -4126,6 +4357,15 @@
           <w:sz w:val="21"/>
           <w:szCs w:val="21"/>
         </w:rPr>
+        <w:t>[</w:t>
+      </w:r>
+      <w:r>
+        <w:rPr>
+          <w:rFonts w:ascii="Segoe UI" w:hAnsi="Segoe UI" w:cs="Segoe UI"/>
+          <w:color w:val="000000"/>
+          <w:sz w:val="21"/>
+          <w:szCs w:val="21"/>
+        </w:rPr>
         <w:t>&lt;attribute</w:t>
       </w:r>
       <w:r>
@@ -4144,7 +4384,43 @@
           <w:sz w:val="21"/>
           <w:szCs w:val="21"/>
         </w:rPr>
-        <w:t>&gt; or &lt;attribute</w:t>
+        <w:t>&gt;</w:t>
+      </w:r>
+      <w:r>
+        <w:rPr>
+          <w:rFonts w:ascii="Segoe UI" w:hAnsi="Segoe UI" w:cs="Segoe UI"/>
+          <w:color w:val="000000"/>
+          <w:sz w:val="21"/>
+          <w:szCs w:val="21"/>
+        </w:rPr>
+        <w:t>]</w:t>
+      </w:r>
+      <w:r>
+        <w:rPr>
+          <w:rFonts w:ascii="Segoe UI" w:hAnsi="Segoe UI" w:cs="Segoe UI"/>
+          <w:color w:val="000000"/>
+          <w:sz w:val="21"/>
+          <w:szCs w:val="21"/>
+        </w:rPr>
+        <w:t xml:space="preserve"> or </w:t>
+      </w:r>
+      <w:r>
+        <w:rPr>
+          <w:rFonts w:ascii="Segoe UI" w:hAnsi="Segoe UI" w:cs="Segoe UI"/>
+          <w:color w:val="000000"/>
+          <w:sz w:val="21"/>
+          <w:szCs w:val="21"/>
+        </w:rPr>
+        <w:t>[</w:t>
+      </w:r>
+      <w:r>
+        <w:rPr>
+          <w:rFonts w:ascii="Segoe UI" w:hAnsi="Segoe UI" w:cs="Segoe UI"/>
+          <w:color w:val="000000"/>
+          <w:sz w:val="21"/>
+          <w:szCs w:val="21"/>
+        </w:rPr>
+        <w:t>&lt;attribute</w:t>
       </w:r>
       <w:r>
         <w:rPr>
@@ -4162,27 +4438,25 @@
           <w:sz w:val="21"/>
           <w:szCs w:val="21"/>
         </w:rPr>
-        <w:t xml:space="preserve">&gt; </w:t>
-      </w:r>
-      <w:proofErr w:type="spellStart"/>
-      <w:r>
-        <w:rPr>
-          <w:rFonts w:ascii="Segoe UI" w:hAnsi="Segoe UI" w:cs="Segoe UI"/>
-          <w:color w:val="000000"/>
-          <w:sz w:val="21"/>
-          <w:szCs w:val="21"/>
-        </w:rPr>
-        <w:t>asc</w:t>
-      </w:r>
-      <w:proofErr w:type="spellEnd"/>
-      <w:r>
-        <w:rPr>
-          <w:rFonts w:ascii="Segoe UI" w:hAnsi="Segoe UI" w:cs="Segoe UI"/>
-          <w:color w:val="000000"/>
-          <w:sz w:val="21"/>
-          <w:szCs w:val="21"/>
-        </w:rPr>
-        <w:t xml:space="preserve"> - sorts attribute in ascending order</w:t>
+        <w:t>&gt;</w:t>
+      </w:r>
+      <w:r>
+        <w:rPr>
+          <w:rFonts w:ascii="Segoe UI" w:hAnsi="Segoe UI" w:cs="Segoe UI"/>
+          <w:color w:val="000000"/>
+          <w:sz w:val="21"/>
+          <w:szCs w:val="21"/>
+        </w:rPr>
+        <w:t>]</w:t>
+      </w:r>
+      <w:r>
+        <w:rPr>
+          <w:rFonts w:ascii="Segoe UI" w:hAnsi="Segoe UI" w:cs="Segoe UI"/>
+          <w:color w:val="000000"/>
+          <w:sz w:val="21"/>
+          <w:szCs w:val="21"/>
+        </w:rPr>
+        <w:t xml:space="preserve"> asc - sorts attribute in ascending order</w:t>
       </w:r>
     </w:p>
     <w:p>
@@ -4207,6 +4481,15 @@
           <w:sz w:val="21"/>
           <w:szCs w:val="21"/>
         </w:rPr>
+        <w:t>[</w:t>
+      </w:r>
+      <w:r>
+        <w:rPr>
+          <w:rFonts w:ascii="Segoe UI" w:hAnsi="Segoe UI" w:cs="Segoe UI"/>
+          <w:color w:val="000000"/>
+          <w:sz w:val="21"/>
+          <w:szCs w:val="21"/>
+        </w:rPr>
         <w:t>&lt;attribute</w:t>
       </w:r>
       <w:r>
@@ -4225,7 +4508,25 @@
           <w:sz w:val="21"/>
           <w:szCs w:val="21"/>
         </w:rPr>
-        <w:t>&gt; desc - sorts attribute in descending order</w:t>
+        <w:t>&gt;</w:t>
+      </w:r>
+      <w:r>
+        <w:rPr>
+          <w:rFonts w:ascii="Segoe UI" w:hAnsi="Segoe UI" w:cs="Segoe UI"/>
+          <w:color w:val="000000"/>
+          <w:sz w:val="21"/>
+          <w:szCs w:val="21"/>
+        </w:rPr>
+        <w:t>]</w:t>
+      </w:r>
+      <w:r>
+        <w:rPr>
+          <w:rFonts w:ascii="Segoe UI" w:hAnsi="Segoe UI" w:cs="Segoe UI"/>
+          <w:color w:val="000000"/>
+          <w:sz w:val="21"/>
+          <w:szCs w:val="21"/>
+        </w:rPr>
+        <w:t xml:space="preserve"> desc - sorts attribute in descending order</w:t>
       </w:r>
     </w:p>
     <w:p>
@@ -4237,10 +4538,10 @@
         <w:shd w:val="clear" w:color="auto" w:fill="FFFFFF"/>
         <w:spacing w:before="100" w:beforeAutospacing="1" w:after="100" w:afterAutospacing="1" w:line="240" w:lineRule="auto"/>
         <w:rPr>
-          <w:rFonts w:ascii="Segoe UI" w:hAnsi="Segoe UI" w:cs="Segoe UI"/>
-          <w:color w:val="000000"/>
-          <w:sz w:val="21"/>
-          <w:szCs w:val="21"/>
+          <w:rFonts w:ascii="Helvetica" w:hAnsi="Helvetica" w:cs="Segoe UI"/>
+          <w:color w:val="505050"/>
+          <w:sz w:val="18"/>
+          <w:szCs w:val="18"/>
         </w:rPr>
       </w:pPr>
       <w:r>
@@ -4251,6 +4552,128 @@
           <w:szCs w:val="21"/>
         </w:rPr>
         <w:t>Example: </w:t>
+      </w:r>
+      <w:r>
+        <w:rPr>
+          <w:rFonts w:ascii="Helvetica" w:hAnsi="Helvetica" w:cs="Segoe UI"/>
+          <w:color w:val="505050"/>
+          <w:sz w:val="18"/>
+          <w:szCs w:val="18"/>
+        </w:rPr>
+        <w:t>[</w:t>
+      </w:r>
+      <w:r>
+        <w:rPr>
+          <w:rFonts w:ascii="Helvetica" w:hAnsi="Helvetica" w:cs="Segoe UI"/>
+          <w:color w:val="505050"/>
+          <w:sz w:val="18"/>
+          <w:szCs w:val="18"/>
+        </w:rPr>
+        <w:t>ProductSubCategory</w:t>
+      </w:r>
+      <w:r>
+        <w:rPr>
+          <w:rFonts w:ascii="Helvetica" w:hAnsi="Helvetica" w:cs="Segoe UI"/>
+          <w:color w:val="505050"/>
+          <w:sz w:val="18"/>
+          <w:szCs w:val="18"/>
+        </w:rPr>
+        <w:t>]</w:t>
+      </w:r>
+      <w:r>
+        <w:rPr>
+          <w:rFonts w:ascii="Helvetica" w:hAnsi="Helvetica" w:cs="Segoe UI"/>
+          <w:color w:val="505050"/>
+          <w:sz w:val="18"/>
+          <w:szCs w:val="18"/>
+        </w:rPr>
+        <w:t>,</w:t>
+      </w:r>
+      <w:r>
+        <w:rPr>
+          <w:rFonts w:ascii="Helvetica" w:hAnsi="Helvetica" w:cs="Segoe UI"/>
+          <w:color w:val="505050"/>
+          <w:sz w:val="18"/>
+          <w:szCs w:val="18"/>
+        </w:rPr>
+        <w:t xml:space="preserve"> [</w:t>
+      </w:r>
+      <w:r>
+        <w:rPr>
+          <w:rFonts w:ascii="Helvetica" w:hAnsi="Helvetica" w:cs="Segoe UI"/>
+          <w:color w:val="505050"/>
+          <w:sz w:val="18"/>
+          <w:szCs w:val="18"/>
+        </w:rPr>
+        <w:t>SellStartDate</w:t>
+      </w:r>
+      <w:r>
+        <w:rPr>
+          <w:rFonts w:ascii="Helvetica" w:hAnsi="Helvetica" w:cs="Segoe UI"/>
+          <w:color w:val="505050"/>
+          <w:sz w:val="18"/>
+          <w:szCs w:val="18"/>
+        </w:rPr>
+        <w:t>]</w:t>
+      </w:r>
+      <w:r>
+        <w:rPr>
+          <w:rFonts w:ascii="Helvetica" w:hAnsi="Helvetica" w:cs="Segoe UI"/>
+          <w:color w:val="505050"/>
+          <w:sz w:val="18"/>
+          <w:szCs w:val="18"/>
+        </w:rPr>
+        <w:t xml:space="preserve"> desc</w:t>
+      </w:r>
+    </w:p>
+    <w:p>
+      <w:pPr>
+        <w:numPr>
+          <w:ilvl w:val="0"/>
+          <w:numId w:val="5"/>
+        </w:numPr>
+        <w:shd w:val="clear" w:color="auto" w:fill="FFFFFF"/>
+        <w:spacing w:before="100" w:beforeAutospacing="1" w:after="100" w:afterAutospacing="1" w:line="240" w:lineRule="auto"/>
+        <w:rPr>
+          <w:rFonts w:ascii="Segoe UI" w:hAnsi="Segoe UI" w:cs="Segoe UI"/>
+          <w:color w:val="000000"/>
+          <w:sz w:val="21"/>
+          <w:szCs w:val="21"/>
+        </w:rPr>
+      </w:pPr>
+      <w:r>
+        <w:rPr>
+          <w:rFonts w:ascii="Segoe UI" w:hAnsi="Segoe UI" w:cs="Segoe UI"/>
+          <w:color w:val="000000"/>
+          <w:sz w:val="21"/>
+          <w:szCs w:val="21"/>
+        </w:rPr>
+        <w:t>dbaFormat - The domain-based attribute (DBA) format to return. Provides an option to indicate how to return the DBA's Code and Name.  Note: a DBA is an attribute that points to, or references, another entity, called a domain entity. </w:t>
+      </w:r>
+    </w:p>
+    <w:p>
+      <w:pPr>
+        <w:numPr>
+          <w:ilvl w:val="1"/>
+          <w:numId w:val="5"/>
+        </w:numPr>
+        <w:shd w:val="clear" w:color="auto" w:fill="FFFFFF"/>
+        <w:spacing w:before="100" w:beforeAutospacing="1" w:after="100" w:afterAutospacing="1" w:line="240" w:lineRule="auto"/>
+        <w:rPr>
+          <w:rFonts w:ascii="Segoe UI" w:hAnsi="Segoe UI" w:cs="Segoe UI"/>
+          <w:color w:val="000000"/>
+          <w:sz w:val="21"/>
+          <w:szCs w:val="21"/>
+        </w:rPr>
+      </w:pPr>
+      <w:r>
+        <w:rPr>
+          <w:rFonts w:ascii="Segoe UI" w:hAnsi="Segoe UI" w:cs="Segoe UI"/>
+          <w:color w:val="000000"/>
+          <w:sz w:val="21"/>
+          <w:szCs w:val="21"/>
+        </w:rPr>
+        <w:t>Code only (default) - Only return the code value.</w:t>
       </w:r>
     </w:p>
     <w:p>
@@ -4268,45 +4691,139 @@
           <w:szCs w:val="21"/>
         </w:rPr>
       </w:pPr>
-      <w:proofErr w:type="spellStart"/>
-      <w:r>
-        <w:rPr>
-          <w:rFonts w:ascii="Segoe UI" w:hAnsi="Segoe UI" w:cs="Segoe UI"/>
-          <w:color w:val="000000"/>
-          <w:sz w:val="21"/>
-          <w:szCs w:val="21"/>
-        </w:rPr>
-        <w:t>ProductSubCategory</w:t>
-      </w:r>
-      <w:proofErr w:type="spellEnd"/>
-      <w:r>
-        <w:rPr>
-          <w:rFonts w:ascii="Segoe UI" w:hAnsi="Segoe UI" w:cs="Segoe UI"/>
-          <w:color w:val="000000"/>
-          <w:sz w:val="21"/>
-          <w:szCs w:val="21"/>
-        </w:rPr>
-        <w:t xml:space="preserve">, </w:t>
-      </w:r>
-      <w:proofErr w:type="spellStart"/>
-      <w:r>
-        <w:rPr>
-          <w:rFonts w:ascii="Segoe UI" w:hAnsi="Segoe UI" w:cs="Segoe UI"/>
-          <w:color w:val="000000"/>
-          <w:sz w:val="21"/>
-          <w:szCs w:val="21"/>
-        </w:rPr>
-        <w:t>SellStartDate</w:t>
-      </w:r>
-      <w:proofErr w:type="spellEnd"/>
-      <w:r>
-        <w:rPr>
-          <w:rFonts w:ascii="Segoe UI" w:hAnsi="Segoe UI" w:cs="Segoe UI"/>
-          <w:color w:val="000000"/>
-          <w:sz w:val="21"/>
-          <w:szCs w:val="21"/>
-        </w:rPr>
-        <w:t xml:space="preserve"> desc</w:t>
+      <w:r>
+        <w:rPr>
+          <w:rFonts w:ascii="Segoe UI" w:hAnsi="Segoe UI" w:cs="Segoe UI"/>
+          <w:color w:val="000000"/>
+          <w:sz w:val="21"/>
+          <w:szCs w:val="21"/>
+        </w:rPr>
+        <w:t>Example: </w:t>
+      </w:r>
+    </w:p>
+    <w:p>
+      <w:pPr>
+        <w:numPr>
+          <w:ilvl w:val="3"/>
+          <w:numId w:val="5"/>
+        </w:numPr>
+        <w:shd w:val="clear" w:color="auto" w:fill="FFFFFF"/>
+        <w:spacing w:before="100" w:beforeAutospacing="1" w:after="100" w:afterAutospacing="1" w:line="240" w:lineRule="auto"/>
+        <w:rPr>
+          <w:rFonts w:ascii="Helvetica" w:hAnsi="Helvetica" w:cs="Segoe UI"/>
+          <w:color w:val="505050"/>
+          <w:sz w:val="18"/>
+          <w:szCs w:val="18"/>
+        </w:rPr>
+      </w:pPr>
+      <w:r>
+        <w:rPr>
+          <w:rFonts w:ascii="Helvetica" w:hAnsi="Helvetica" w:cs="Segoe UI"/>
+          <w:color w:val="505050"/>
+          <w:sz w:val="18"/>
+          <w:szCs w:val="18"/>
+        </w:rPr>
+        <w:t>"Source System": "SF",</w:t>
+      </w:r>
+    </w:p>
+    <w:p>
+      <w:pPr>
+        <w:numPr>
+          <w:ilvl w:val="1"/>
+          <w:numId w:val="5"/>
+        </w:numPr>
+        <w:shd w:val="clear" w:color="auto" w:fill="FFFFFF"/>
+        <w:spacing w:before="100" w:beforeAutospacing="1" w:after="100" w:afterAutospacing="1" w:line="240" w:lineRule="auto"/>
+        <w:rPr>
+          <w:rFonts w:ascii="Segoe UI" w:hAnsi="Segoe UI" w:cs="Segoe UI"/>
+          <w:color w:val="000000"/>
+          <w:sz w:val="21"/>
+          <w:szCs w:val="21"/>
+        </w:rPr>
+      </w:pPr>
+      <w:r>
+        <w:rPr>
+          <w:rFonts w:ascii="Segoe UI" w:hAnsi="Segoe UI" w:cs="Segoe UI"/>
+          <w:color w:val="000000"/>
+          <w:sz w:val="21"/>
+          <w:szCs w:val="21"/>
+        </w:rPr>
+        <w:t>Code and Name simple properties.  The name property is returned as DBA.Name.</w:t>
+      </w:r>
+    </w:p>
+    <w:p>
+      <w:pPr>
+        <w:numPr>
+          <w:ilvl w:val="2"/>
+          <w:numId w:val="5"/>
+        </w:numPr>
+        <w:shd w:val="clear" w:color="auto" w:fill="FFFFFF"/>
+        <w:spacing w:before="100" w:beforeAutospacing="1" w:after="100" w:afterAutospacing="1" w:line="240" w:lineRule="auto"/>
+        <w:rPr>
+          <w:rFonts w:ascii="Segoe UI" w:hAnsi="Segoe UI" w:cs="Segoe UI"/>
+          <w:color w:val="000000"/>
+          <w:sz w:val="21"/>
+          <w:szCs w:val="21"/>
+        </w:rPr>
+      </w:pPr>
+      <w:r>
+        <w:rPr>
+          <w:rFonts w:ascii="Segoe UI" w:hAnsi="Segoe UI" w:cs="Segoe UI"/>
+          <w:color w:val="000000"/>
+          <w:sz w:val="21"/>
+          <w:szCs w:val="21"/>
+        </w:rPr>
+        <w:t>Example: </w:t>
+      </w:r>
+    </w:p>
+    <w:p>
+      <w:pPr>
+        <w:numPr>
+          <w:ilvl w:val="3"/>
+          <w:numId w:val="5"/>
+        </w:numPr>
+        <w:shd w:val="clear" w:color="auto" w:fill="FFFFFF"/>
+        <w:spacing w:before="100" w:beforeAutospacing="1" w:after="100" w:afterAutospacing="1" w:line="240" w:lineRule="auto"/>
+        <w:rPr>
+          <w:rFonts w:ascii="Helvetica" w:hAnsi="Helvetica" w:cs="Segoe UI"/>
+          <w:color w:val="505050"/>
+          <w:sz w:val="18"/>
+          <w:szCs w:val="18"/>
+        </w:rPr>
+      </w:pPr>
+      <w:r>
+        <w:rPr>
+          <w:rFonts w:ascii="Helvetica" w:hAnsi="Helvetica" w:cs="Segoe UI"/>
+          <w:color w:val="505050"/>
+          <w:sz w:val="18"/>
+          <w:szCs w:val="18"/>
+        </w:rPr>
+        <w:t>"Source System": "SF",</w:t>
+      </w:r>
+    </w:p>
+    <w:p>
+      <w:pPr>
+        <w:numPr>
+          <w:ilvl w:val="3"/>
+          <w:numId w:val="5"/>
+        </w:numPr>
+        <w:shd w:val="clear" w:color="auto" w:fill="FFFFFF"/>
+        <w:spacing w:before="100" w:beforeAutospacing="1" w:after="100" w:afterAutospacing="1" w:line="240" w:lineRule="auto"/>
+        <w:rPr>
+          <w:rFonts w:ascii="Helvetica" w:hAnsi="Helvetica" w:cs="Segoe UI"/>
+          <w:color w:val="505050"/>
+          <w:sz w:val="18"/>
+          <w:szCs w:val="18"/>
+        </w:rPr>
+      </w:pPr>
+      <w:r>
+        <w:rPr>
+          <w:rFonts w:ascii="Helvetica" w:hAnsi="Helvetica" w:cs="Segoe UI"/>
+          <w:color w:val="505050"/>
+          <w:sz w:val="18"/>
+          <w:szCs w:val="18"/>
+        </w:rPr>
+        <w:t>"Source System.Name": "Salesforce",</w:t>
       </w:r>
     </w:p>
     <w:p>
@@ -4324,257 +4841,6 @@
           <w:szCs w:val="21"/>
         </w:rPr>
       </w:pPr>
-      <w:proofErr w:type="spellStart"/>
-      <w:r>
-        <w:rPr>
-          <w:rFonts w:ascii="Segoe UI" w:hAnsi="Segoe UI" w:cs="Segoe UI"/>
-          <w:color w:val="000000"/>
-          <w:sz w:val="21"/>
-          <w:szCs w:val="21"/>
-        </w:rPr>
-        <w:t>dbaFormat</w:t>
-      </w:r>
-      <w:proofErr w:type="spellEnd"/>
-      <w:r>
-        <w:rPr>
-          <w:rFonts w:ascii="Segoe UI" w:hAnsi="Segoe UI" w:cs="Segoe UI"/>
-          <w:color w:val="000000"/>
-          <w:sz w:val="21"/>
-          <w:szCs w:val="21"/>
-        </w:rPr>
-        <w:t xml:space="preserve"> - The domain-based attribute (DBA) format to return. Provides an option to indicate how to return the DBA's Code and Name.  Note: a DBA is an attribute that points to, or references, another entity, called a domain entity. </w:t>
-      </w:r>
-    </w:p>
-    <w:p>
-      <w:pPr>
-        <w:numPr>
-          <w:ilvl w:val="1"/>
-          <w:numId w:val="5"/>
-        </w:numPr>
-        <w:shd w:val="clear" w:color="auto" w:fill="FFFFFF"/>
-        <w:spacing w:before="100" w:beforeAutospacing="1" w:after="100" w:afterAutospacing="1" w:line="240" w:lineRule="auto"/>
-        <w:rPr>
-          <w:rFonts w:ascii="Segoe UI" w:hAnsi="Segoe UI" w:cs="Segoe UI"/>
-          <w:color w:val="000000"/>
-          <w:sz w:val="21"/>
-          <w:szCs w:val="21"/>
-        </w:rPr>
-      </w:pPr>
-      <w:r>
-        <w:rPr>
-          <w:rFonts w:ascii="Segoe UI" w:hAnsi="Segoe UI" w:cs="Segoe UI"/>
-          <w:color w:val="000000"/>
-          <w:sz w:val="21"/>
-          <w:szCs w:val="21"/>
-        </w:rPr>
-        <w:t>Code only (default) - Only return the code value.</w:t>
-      </w:r>
-    </w:p>
-    <w:p>
-      <w:pPr>
-        <w:numPr>
-          <w:ilvl w:val="2"/>
-          <w:numId w:val="5"/>
-        </w:numPr>
-        <w:shd w:val="clear" w:color="auto" w:fill="FFFFFF"/>
-        <w:spacing w:before="100" w:beforeAutospacing="1" w:after="100" w:afterAutospacing="1" w:line="240" w:lineRule="auto"/>
-        <w:rPr>
-          <w:rFonts w:ascii="Segoe UI" w:hAnsi="Segoe UI" w:cs="Segoe UI"/>
-          <w:color w:val="000000"/>
-          <w:sz w:val="21"/>
-          <w:szCs w:val="21"/>
-        </w:rPr>
-      </w:pPr>
-      <w:r>
-        <w:rPr>
-          <w:rFonts w:ascii="Segoe UI" w:hAnsi="Segoe UI" w:cs="Segoe UI"/>
-          <w:color w:val="000000"/>
-          <w:sz w:val="21"/>
-          <w:szCs w:val="21"/>
-        </w:rPr>
-        <w:t>Example: </w:t>
-      </w:r>
-    </w:p>
-    <w:p>
-      <w:pPr>
-        <w:numPr>
-          <w:ilvl w:val="3"/>
-          <w:numId w:val="5"/>
-        </w:numPr>
-        <w:shd w:val="clear" w:color="auto" w:fill="FFFFFF"/>
-        <w:spacing w:before="100" w:beforeAutospacing="1" w:after="100" w:afterAutospacing="1" w:line="240" w:lineRule="auto"/>
-        <w:rPr>
-          <w:rFonts w:ascii="Segoe UI" w:hAnsi="Segoe UI" w:cs="Segoe UI"/>
-          <w:color w:val="000000"/>
-          <w:sz w:val="21"/>
-          <w:szCs w:val="21"/>
-        </w:rPr>
-      </w:pPr>
-      <w:r>
-        <w:rPr>
-          <w:rFonts w:ascii="Segoe UI" w:hAnsi="Segoe UI" w:cs="Segoe UI"/>
-          <w:color w:val="000000"/>
-          <w:sz w:val="21"/>
-          <w:szCs w:val="21"/>
-        </w:rPr>
-        <w:t>"Source System": "SF",</w:t>
-      </w:r>
-    </w:p>
-    <w:p>
-      <w:pPr>
-        <w:numPr>
-          <w:ilvl w:val="1"/>
-          <w:numId w:val="5"/>
-        </w:numPr>
-        <w:shd w:val="clear" w:color="auto" w:fill="FFFFFF"/>
-        <w:spacing w:before="100" w:beforeAutospacing="1" w:after="100" w:afterAutospacing="1" w:line="240" w:lineRule="auto"/>
-        <w:rPr>
-          <w:rFonts w:ascii="Segoe UI" w:hAnsi="Segoe UI" w:cs="Segoe UI"/>
-          <w:color w:val="000000"/>
-          <w:sz w:val="21"/>
-          <w:szCs w:val="21"/>
-        </w:rPr>
-      </w:pPr>
-      <w:r>
-        <w:rPr>
-          <w:rFonts w:ascii="Segoe UI" w:hAnsi="Segoe UI" w:cs="Segoe UI"/>
-          <w:color w:val="000000"/>
-          <w:sz w:val="21"/>
-          <w:szCs w:val="21"/>
-        </w:rPr>
-        <w:t xml:space="preserve">Code and Name simple properties.  The name property is returned as </w:t>
-      </w:r>
-      <w:proofErr w:type="spellStart"/>
-      <w:r>
-        <w:rPr>
-          <w:rFonts w:ascii="Segoe UI" w:hAnsi="Segoe UI" w:cs="Segoe UI"/>
-          <w:color w:val="000000"/>
-          <w:sz w:val="21"/>
-          <w:szCs w:val="21"/>
-        </w:rPr>
-        <w:t>DBA.Name</w:t>
-      </w:r>
-      <w:proofErr w:type="spellEnd"/>
-      <w:r>
-        <w:rPr>
-          <w:rFonts w:ascii="Segoe UI" w:hAnsi="Segoe UI" w:cs="Segoe UI"/>
-          <w:color w:val="000000"/>
-          <w:sz w:val="21"/>
-          <w:szCs w:val="21"/>
-        </w:rPr>
-        <w:t>.</w:t>
-      </w:r>
-    </w:p>
-    <w:p>
-      <w:pPr>
-        <w:numPr>
-          <w:ilvl w:val="2"/>
-          <w:numId w:val="5"/>
-        </w:numPr>
-        <w:shd w:val="clear" w:color="auto" w:fill="FFFFFF"/>
-        <w:spacing w:before="100" w:beforeAutospacing="1" w:after="100" w:afterAutospacing="1" w:line="240" w:lineRule="auto"/>
-        <w:rPr>
-          <w:rFonts w:ascii="Segoe UI" w:hAnsi="Segoe UI" w:cs="Segoe UI"/>
-          <w:color w:val="000000"/>
-          <w:sz w:val="21"/>
-          <w:szCs w:val="21"/>
-        </w:rPr>
-      </w:pPr>
-      <w:r>
-        <w:rPr>
-          <w:rFonts w:ascii="Segoe UI" w:hAnsi="Segoe UI" w:cs="Segoe UI"/>
-          <w:color w:val="000000"/>
-          <w:sz w:val="21"/>
-          <w:szCs w:val="21"/>
-        </w:rPr>
-        <w:t>Example: </w:t>
-      </w:r>
-    </w:p>
-    <w:p>
-      <w:pPr>
-        <w:numPr>
-          <w:ilvl w:val="3"/>
-          <w:numId w:val="5"/>
-        </w:numPr>
-        <w:shd w:val="clear" w:color="auto" w:fill="FFFFFF"/>
-        <w:spacing w:before="100" w:beforeAutospacing="1" w:after="100" w:afterAutospacing="1" w:line="240" w:lineRule="auto"/>
-        <w:rPr>
-          <w:rFonts w:ascii="Segoe UI" w:hAnsi="Segoe UI" w:cs="Segoe UI"/>
-          <w:color w:val="000000"/>
-          <w:sz w:val="21"/>
-          <w:szCs w:val="21"/>
-        </w:rPr>
-      </w:pPr>
-      <w:r>
-        <w:rPr>
-          <w:rFonts w:ascii="Segoe UI" w:hAnsi="Segoe UI" w:cs="Segoe UI"/>
-          <w:color w:val="000000"/>
-          <w:sz w:val="21"/>
-          <w:szCs w:val="21"/>
-        </w:rPr>
-        <w:t>"Source System": "SF",</w:t>
-      </w:r>
-    </w:p>
-    <w:p>
-      <w:pPr>
-        <w:numPr>
-          <w:ilvl w:val="3"/>
-          <w:numId w:val="5"/>
-        </w:numPr>
-        <w:shd w:val="clear" w:color="auto" w:fill="FFFFFF"/>
-        <w:spacing w:before="100" w:beforeAutospacing="1" w:after="100" w:afterAutospacing="1" w:line="240" w:lineRule="auto"/>
-        <w:rPr>
-          <w:rFonts w:ascii="Segoe UI" w:hAnsi="Segoe UI" w:cs="Segoe UI"/>
-          <w:color w:val="000000"/>
-          <w:sz w:val="21"/>
-          <w:szCs w:val="21"/>
-        </w:rPr>
-      </w:pPr>
-      <w:r>
-        <w:rPr>
-          <w:rFonts w:ascii="Segoe UI" w:hAnsi="Segoe UI" w:cs="Segoe UI"/>
-          <w:color w:val="000000"/>
-          <w:sz w:val="21"/>
-          <w:szCs w:val="21"/>
-        </w:rPr>
-        <w:t xml:space="preserve">"Source </w:t>
-      </w:r>
-      <w:proofErr w:type="spellStart"/>
-      <w:r>
-        <w:rPr>
-          <w:rFonts w:ascii="Segoe UI" w:hAnsi="Segoe UI" w:cs="Segoe UI"/>
-          <w:color w:val="000000"/>
-          <w:sz w:val="21"/>
-          <w:szCs w:val="21"/>
-        </w:rPr>
-        <w:t>System.Name</w:t>
-      </w:r>
-      <w:proofErr w:type="spellEnd"/>
-      <w:r>
-        <w:rPr>
-          <w:rFonts w:ascii="Segoe UI" w:hAnsi="Segoe UI" w:cs="Segoe UI"/>
-          <w:color w:val="000000"/>
-          <w:sz w:val="21"/>
-          <w:szCs w:val="21"/>
-        </w:rPr>
-        <w:t>": "Salesforce",</w:t>
-      </w:r>
-    </w:p>
-    <w:p>
-      <w:pPr>
-        <w:numPr>
-          <w:ilvl w:val="0"/>
-          <w:numId w:val="5"/>
-        </w:numPr>
-        <w:shd w:val="clear" w:color="auto" w:fill="FFFFFF"/>
-        <w:spacing w:before="100" w:beforeAutospacing="1" w:after="100" w:afterAutospacing="1" w:line="240" w:lineRule="auto"/>
-        <w:rPr>
-          <w:rFonts w:ascii="Segoe UI" w:hAnsi="Segoe UI" w:cs="Segoe UI"/>
-          <w:color w:val="000000"/>
-          <w:sz w:val="21"/>
-          <w:szCs w:val="21"/>
-        </w:rPr>
-      </w:pPr>
       <w:r>
         <w:rPr>
           <w:rFonts w:ascii="Segoe UI" w:hAnsi="Segoe UI" w:cs="Segoe UI"/>
@@ -4585,19 +4851,15 @@
         <w:t>codes – A comma separated list of member codes to return. </w:t>
       </w:r>
     </w:p>
+    <w:bookmarkEnd w:id="0"/>
     <w:p>
       <w:pPr>
         <w:pStyle w:val="Heading2"/>
       </w:pPr>
       <w:r>
         <w:lastRenderedPageBreak/>
-        <w:t xml:space="preserve">Sink </w:t>
-      </w:r>
-      <w:proofErr w:type="gramStart"/>
-      <w:r>
-        <w:t>parameters</w:t>
-      </w:r>
-      <w:proofErr w:type="gramEnd"/>
+        <w:t>Sink parameters</w:t>
+      </w:r>
     </w:p>
     <w:p>
       <w:pPr>
@@ -5884,7 +6146,7 @@
   <w:style w:type="paragraph" w:default="1" w:styleId="Normal">
     <w:name w:val="Normal"/>
     <w:qFormat/>
-    <w:rsid w:val="00922E2E"/>
+    <w:rsid w:val="00C2024F"/>
   </w:style>
   <w:style w:type="paragraph" w:styleId="Heading1">
     <w:name w:val="heading 1"/>

</xml_diff>